<commit_message>
Finale Abgabe Projektantrag (hoffentlich)
</commit_message>
<xml_diff>
--- a/documentation/Projektantrag.docx
+++ b/documentation/Projektantrag.docx
@@ -1217,10 +1217,7 @@
       </w:pPr>
       <w:bookmarkStart w:id="5" w:name="_Toc191488295"/>
       <w:r>
-        <w:t xml:space="preserve">5.) </w:t>
-      </w:r>
-      <w:r>
-        <w:t>Welche Zielgruppe möchtest du ansprechen?</w:t>
+        <w:t>5.) Welche Zielgruppe möchtest du ansprechen?</w:t>
       </w:r>
       <w:bookmarkEnd w:id="5"/>
     </w:p>
@@ -1239,28 +1236,33 @@
       </w:pPr>
       <w:bookmarkStart w:id="6" w:name="_Toc191488296"/>
       <w:r>
-        <w:t xml:space="preserve">6.) </w:t>
-      </w:r>
-      <w:r>
-        <w:t>Welcher Content ist grundsätzlich auf deiner Seite geplant?</w:t>
+        <w:t>6.) Welcher Content ist grundsätzlich auf deiner Seite geplant?</w:t>
       </w:r>
       <w:bookmarkEnd w:id="6"/>
     </w:p>
     <w:p>
       <w:r>
-        <w:t>Grundsätzlich sind von Beginn an folgende Themen geplant werden – können aber mit der Zeit noch angepasst werden!</w:t>
+        <w:t xml:space="preserve">Grundsätzlich sind von Beginn an folgende Themen geplant werden – können aber mit der Zeit noch angepasst </w:t>
+      </w:r>
+      <w:r>
+        <w:t xml:space="preserve">bzw. mehr </w:t>
+      </w:r>
+      <w:r>
+        <w:t>werden!</w:t>
       </w:r>
     </w:p>
     <w:p>
+      <w:r>
+        <w:t>Flaggenquiz – Allgemeinwissen – Musikquiz - Sprachenquiz</w:t>
+      </w:r>
+    </w:p>
+    <w:p>
       <w:pPr>
         <w:pStyle w:val="berschrift2"/>
       </w:pPr>
       <w:bookmarkStart w:id="7" w:name="_Toc191488297"/>
       <w:r>
-        <w:t xml:space="preserve">7.) </w:t>
-      </w:r>
-      <w:r>
-        <w:t>Welcher Content wird auf deiner Seite dynamisch generiert?</w:t>
+        <w:t>7.) Welcher Content wird auf deiner Seite dynamisch generiert?</w:t>
       </w:r>
       <w:bookmarkEnd w:id="7"/>
     </w:p>
@@ -1279,10 +1281,7 @@
       <w:bookmarkStart w:id="8" w:name="_Toc191488298"/>
       <w:r>
         <w:lastRenderedPageBreak/>
-        <w:t xml:space="preserve">8.) </w:t>
-      </w:r>
-      <w:r>
-        <w:t>Skizziere grob den Umfang deines Projekts.</w:t>
+        <w:t>8.) Skizziere grob den Umfang deines Projekts.</w:t>
       </w:r>
       <w:bookmarkEnd w:id="8"/>
     </w:p>
@@ -1326,10 +1325,7 @@
         <w:t>10.)</w:t>
       </w:r>
       <w:r>
-        <w:t xml:space="preserve"> </w:t>
-      </w:r>
-      <w:r>
-        <w:t>Welche Möglichkeiten zur Veränderung/Customization der Seite bestehen für den User?</w:t>
+        <w:t xml:space="preserve"> Welche Möglichkeiten zur Veränderung/Customization der Seite bestehen für den User?</w:t>
       </w:r>
       <w:bookmarkEnd w:id="10"/>
     </w:p>
@@ -8516,6 +8512,7 @@
   <w:style w:type="character" w:default="1" w:styleId="Absatz-Standardschriftart">
     <w:name w:val="Default Paragraph Font"/>
     <w:uiPriority w:val="1"/>
+    <w:semiHidden/>
     <w:unhideWhenUsed/>
   </w:style>
   <w:style w:type="table" w:default="1" w:styleId="NormaleTabelle">

</xml_diff>